<commit_message>
Fix CBX loops module scopeManager
</commit_message>
<xml_diff>
--- a/examples/checkbox-loops.docx
+++ b/examples/checkbox-loops.docx
@@ -12,21 +12,58 @@
         <w:rPr>
           <w:lang w:val="en-AU"/>
         </w:rPr>
-        <w:t>{{</w:t>
-      </w:r>
-      <w:proofErr w:type="gramStart"/>
-      <w:r>
-        <w:rPr>
-          <w:lang w:val="en-AU"/>
-        </w:rPr>
-        <w:t>LOOP(</w:t>
-      </w:r>
-      <w:proofErr w:type="gramEnd"/>
-      <w:r>
-        <w:rPr>
-          <w:lang w:val="en-AU"/>
-        </w:rPr>
-        <w:t>list)}}</w:t>
+        <w:t>{{#num&lt;num2}} num: {{num}} is less than num2 {{num2}} {{/}}</w:t>
+      </w:r>
+    </w:p>
+    <w:p>
+      <w:pPr>
+        <w:rPr>
+          <w:lang w:val="en-AU"/>
+        </w:rPr>
+      </w:pPr>
+      <w:r>
+        <w:rPr>
+          <w:lang w:val="en-AU"/>
+        </w:rPr>
+        <w:t>{{#list1}} Iterating through list 1 using default loop {{.}}</w:t>
+      </w:r>
+    </w:p>
+    <w:p>
+      <w:pPr>
+        <w:rPr>
+          <w:lang w:val="en-AU"/>
+        </w:rPr>
+      </w:pPr>
+      <w:r>
+        <w:rPr>
+          <w:lang w:val="en-AU"/>
+        </w:rPr>
+        <w:t>{{/}}</w:t>
+      </w:r>
+    </w:p>
+    <w:p>
+      <w:pPr>
+        <w:rPr>
+          <w:lang w:val="en-AU"/>
+        </w:rPr>
+      </w:pPr>
+      <w:r>
+        <w:rPr>
+          <w:lang w:val="en-AU"/>
+        </w:rPr>
+        <w:t>{{LOOP(list</w:t>
+      </w:r>
+      <w:r>
+        <w:rPr>
+          <w:lang w:val="en-AU"/>
+        </w:rPr>
+        <w:t>1</w:t>
+      </w:r>
+      <w:r>
+        <w:rPr>
+          <w:lang w:val="en-AU"/>
+        </w:rPr>
+        <w:t>)}}</w:t>
       </w:r>
     </w:p>
     <w:p>
@@ -40,39 +77,217 @@
           <w:lang w:val="en-AU"/>
         </w:rPr>
         <w:tab/>
-        <w:t>{{</w:t>
-      </w:r>
-      <w:proofErr w:type="spellStart"/>
-      <w:proofErr w:type="gramStart"/>
-      <w:r>
-        <w:rPr>
-          <w:lang w:val="en-AU"/>
-        </w:rPr>
-        <w:t>list.item</w:t>
-      </w:r>
-      <w:proofErr w:type="spellEnd"/>
-      <w:proofErr w:type="gramEnd"/>
-      <w:r>
-        <w:rPr>
-          <w:lang w:val="en-AU"/>
-        </w:rPr>
-        <w:t>}}</w:t>
-      </w:r>
-    </w:p>
-    <w:p>
-      <w:pPr>
-        <w:rPr>
-          <w:lang w:val="en-AU"/>
-        </w:rPr>
-      </w:pPr>
-      <w:r>
-        <w:rPr>
-          <w:lang w:val="en-AU"/>
-        </w:rPr>
-        <w:t>{{ENDLOOP}}</w:t>
+        <w:t>{{list</w:t>
+      </w:r>
+      <w:r>
+        <w:rPr>
+          <w:lang w:val="en-AU"/>
+        </w:rPr>
+        <w:t>1</w:t>
+      </w:r>
+      <w:r>
+        <w:rPr>
+          <w:lang w:val="en-AU"/>
+        </w:rPr>
+        <w:t>.item}}</w:t>
+      </w:r>
+    </w:p>
+    <w:p>
+      <w:pPr>
+        <w:rPr>
+          <w:lang w:val="en-AU"/>
+        </w:rPr>
+      </w:pPr>
+      <w:r>
+        <w:rPr>
+          <w:lang w:val="en-AU"/>
+        </w:rPr>
+        <w:tab/>
+        <w:t>{{list2</w:t>
+      </w:r>
+      <w:r>
+        <w:rPr>
+          <w:lang w:val="en-AU"/>
+        </w:rPr>
+        <w:t>:formatted</w:t>
+      </w:r>
+      <w:r>
+        <w:rPr>
+          <w:lang w:val="en-AU"/>
+        </w:rPr>
+        <w:t>.item}}</w:t>
+      </w:r>
+    </w:p>
+    <w:p>
+      <w:pPr>
+        <w:rPr>
+          <w:lang w:val="en-AU"/>
+        </w:rPr>
+      </w:pPr>
+      <w:r>
+        <w:rPr>
+          <w:lang w:val="en-AU"/>
+        </w:rPr>
+        <w:tab/>
+        <w:t>{{list3.item}}</w:t>
+      </w:r>
+    </w:p>
+    <w:p>
+      <w:pPr>
+        <w:rPr>
+          <w:lang w:val="en-AU"/>
+        </w:rPr>
+      </w:pPr>
+      <w:r>
+        <w:rPr>
+          <w:lang w:val="en-AU"/>
+        </w:rPr>
+        <w:tab/>
+        <w:t>{{LOOP(list3)}}</w:t>
+      </w:r>
+    </w:p>
+    <w:p>
+      <w:pPr>
+        <w:rPr>
+          <w:lang w:val="en-AU"/>
+        </w:rPr>
+      </w:pPr>
+      <w:r>
+        <w:rPr>
+          <w:lang w:val="en-AU"/>
+        </w:rPr>
+        <w:tab/>
+      </w:r>
+      <w:r>
+        <w:rPr>
+          <w:lang w:val="en-AU"/>
+        </w:rPr>
+        <w:tab/>
+        <w:t xml:space="preserve">List3.item == </w:t>
       </w:r>
       <w:bookmarkStart w:id="0" w:name="_GoBack"/>
       <w:bookmarkEnd w:id="0"/>
+      <w:r>
+        <w:rPr>
+          <w:lang w:val="en-AU"/>
+        </w:rPr>
+        <w:t>{{list3.item}}</w:t>
+      </w:r>
+    </w:p>
+    <w:p>
+      <w:pPr>
+        <w:rPr>
+          <w:lang w:val="en-AU"/>
+        </w:rPr>
+      </w:pPr>
+      <w:r>
+        <w:rPr>
+          <w:lang w:val="en-AU"/>
+        </w:rPr>
+        <w:tab/>
+        <w:t>{{ENDLOOP(list3)}}</w:t>
+      </w:r>
+    </w:p>
+    <w:p>
+      <w:pPr>
+        <w:rPr>
+          <w:lang w:val="en-AU"/>
+        </w:rPr>
+      </w:pPr>
+      <w:r>
+        <w:rPr>
+          <w:lang w:val="en-AU"/>
+        </w:rPr>
+        <w:tab/>
+        <w:t>{{#num&gt;5}} num is greater than 5 {{/}}</w:t>
+      </w:r>
+    </w:p>
+    <w:p>
+      <w:pPr>
+        <w:rPr>
+          <w:lang w:val="en-AU"/>
+        </w:rPr>
+      </w:pPr>
+      <w:r>
+        <w:rPr>
+          <w:lang w:val="en-AU"/>
+        </w:rPr>
+        <w:tab/>
+        <w:t>{{#list2.item</w:t>
+      </w:r>
+      <w:r>
+        <w:rPr>
+          <w:lang w:val="en-AU"/>
+        </w:rPr>
+        <w:t>&lt;</w:t>
+      </w:r>
+      <w:r>
+        <w:rPr>
+          <w:lang w:val="en-AU"/>
+        </w:rPr>
+        <w:t xml:space="preserve">2}} list2.item </w:t>
+      </w:r>
+      <w:r>
+        <w:rPr>
+          <w:lang w:val="en-AU"/>
+        </w:rPr>
+        <w:t>&lt;</w:t>
+      </w:r>
+      <w:r>
+        <w:rPr>
+          <w:lang w:val="en-AU"/>
+        </w:rPr>
+        <w:t xml:space="preserve"> 2</w:t>
+      </w:r>
+      <w:r>
+        <w:rPr>
+          <w:lang w:val="en-AU"/>
+        </w:rPr>
+        <w:t>, list2.item is {{list2.item}}</w:t>
+      </w:r>
+      <w:r>
+        <w:rPr>
+          <w:lang w:val="en-AU"/>
+        </w:rPr>
+        <w:t>{{/}}</w:t>
+      </w:r>
+    </w:p>
+    <w:p>
+      <w:pPr>
+        <w:rPr>
+          <w:lang w:val="en-AU"/>
+        </w:rPr>
+      </w:pPr>
+      <w:r>
+        <w:rPr>
+          <w:lang w:val="en-AU"/>
+        </w:rPr>
+        <w:t>{{ENDLOOP</w:t>
+      </w:r>
+      <w:r>
+        <w:rPr>
+          <w:lang w:val="en-AU"/>
+        </w:rPr>
+        <w:t>(list</w:t>
+      </w:r>
+      <w:r>
+        <w:rPr>
+          <w:lang w:val="en-AU"/>
+        </w:rPr>
+        <w:t>1</w:t>
+      </w:r>
+      <w:r>
+        <w:rPr>
+          <w:lang w:val="en-AU"/>
+        </w:rPr>
+        <w:t>)</w:t>
+      </w:r>
+      <w:r>
+        <w:rPr>
+          <w:lang w:val="en-AU"/>
+        </w:rPr>
+        <w:t>}}</w:t>
+      </w:r>
     </w:p>
     <w:sectPr>
       <w:pgSz w:w="11900" w:h="16840"/>
@@ -203,6 +418,7 @@
     <w:lsdException w:name="HTML Sample" w:semiHidden="1" w:unhideWhenUsed="1"/>
     <w:lsdException w:name="HTML Typewriter" w:semiHidden="1" w:unhideWhenUsed="1"/>
     <w:lsdException w:name="HTML Variable" w:semiHidden="1" w:unhideWhenUsed="1"/>
+    <w:lsdException w:name="Normal Table" w:semiHidden="1" w:unhideWhenUsed="1"/>
     <w:lsdException w:name="annotation subject" w:semiHidden="1" w:unhideWhenUsed="1"/>
     <w:lsdException w:name="No List" w:semiHidden="1" w:unhideWhenUsed="1"/>
     <w:lsdException w:name="Outline List 1" w:semiHidden="1" w:unhideWhenUsed="1"/>
@@ -249,8 +465,10 @@
     <w:lsdException w:name="Table Subtle 2" w:semiHidden="1" w:unhideWhenUsed="1"/>
     <w:lsdException w:name="Table Web 1" w:semiHidden="1" w:unhideWhenUsed="1"/>
     <w:lsdException w:name="Table Web 2" w:semiHidden="1" w:unhideWhenUsed="1"/>
+    <w:lsdException w:name="Table Web 3" w:semiHidden="1" w:unhideWhenUsed="1"/>
     <w:lsdException w:name="Balloon Text" w:semiHidden="1" w:unhideWhenUsed="1"/>
     <w:lsdException w:name="Table Grid" w:uiPriority="39"/>
+    <w:lsdException w:name="Table Theme" w:semiHidden="1" w:unhideWhenUsed="1"/>
     <w:lsdException w:name="Placeholder Text" w:semiHidden="1"/>
     <w:lsdException w:name="No Spacing" w:uiPriority="1" w:qFormat="1"/>
     <w:lsdException w:name="Light Shading" w:uiPriority="60"/>

</xml_diff>